<commit_message>
quizResult page updated, other minor changes
</commit_message>
<xml_diff>
--- a/ToDo.docx
+++ b/ToDo.docx
@@ -348,13 +348,15 @@
         </w:numPr>
         <w:rPr>
           <w:rFonts w:ascii="Sylfaen" w:hAnsi="Sylfaen"/>
-          <w:sz w:val="26"/>
-          <w:szCs w:val="26"/>
-        </w:rPr>
-      </w:pPr>
-      <w:r>
-        <w:rPr>
-          <w:rFonts w:ascii="Sylfaen" w:hAnsi="Sylfaen"/>
+          <w:strike/>
+          <w:sz w:val="26"/>
+          <w:szCs w:val="26"/>
+        </w:rPr>
+      </w:pPr>
+      <w:r>
+        <w:rPr>
+          <w:rFonts w:ascii="Sylfaen" w:hAnsi="Sylfaen"/>
+          <w:strike/>
           <w:sz w:val="26"/>
           <w:szCs w:val="26"/>
         </w:rPr>
@@ -363,6 +365,7 @@
       <w:r>
         <w:rPr>
           <w:rFonts w:ascii="Sylfaen" w:hAnsi="Sylfaen"/>
+          <w:strike/>
           <w:sz w:val="26"/>
           <w:szCs w:val="26"/>
           <w:lang w:val="ka-GE"/>
@@ -372,6 +375,7 @@
       <w:r>
         <w:rPr>
           <w:rFonts w:ascii="Sylfaen" w:hAnsi="Sylfaen"/>
+          <w:strike/>
           <w:sz w:val="26"/>
           <w:szCs w:val="26"/>
           <w:lang w:val="ka-GE"/>
@@ -381,6 +385,7 @@
       <w:r>
         <w:rPr>
           <w:rFonts w:ascii="Sylfaen" w:hAnsi="Sylfaen"/>
+          <w:strike/>
           <w:sz w:val="26"/>
           <w:szCs w:val="26"/>
           <w:lang w:val="ka-GE"/>
@@ -397,14 +402,16 @@
         </w:numPr>
         <w:rPr>
           <w:rFonts w:ascii="Sylfaen" w:hAnsi="Sylfaen"/>
-          <w:color w:val="000000" w:themeColor="text1"/>
-          <w:sz w:val="26"/>
-          <w:szCs w:val="26"/>
-        </w:rPr>
-      </w:pPr>
-      <w:r>
-        <w:rPr>
-          <w:rFonts w:ascii="Sylfaen" w:hAnsi="Sylfaen"/>
+          <w:strike/>
+          <w:color w:val="000000" w:themeColor="text1"/>
+          <w:sz w:val="26"/>
+          <w:szCs w:val="26"/>
+        </w:rPr>
+      </w:pPr>
+      <w:r>
+        <w:rPr>
+          <w:rFonts w:ascii="Sylfaen" w:hAnsi="Sylfaen"/>
+          <w:strike/>
           <w:color w:val="000000" w:themeColor="text1"/>
           <w:sz w:val="26"/>
           <w:szCs w:val="26"/>
@@ -414,6 +421,7 @@
       <w:r>
         <w:rPr>
           <w:rFonts w:ascii="Sylfaen" w:hAnsi="Sylfaen"/>
+          <w:strike/>
           <w:color w:val="000000" w:themeColor="text1"/>
           <w:sz w:val="26"/>
           <w:szCs w:val="26"/>
@@ -490,30 +498,22 @@
         </w:numPr>
         <w:rPr>
           <w:rFonts w:ascii="Sylfaen" w:hAnsi="Sylfaen"/>
-          <w:color w:val="000000" w:themeColor="text1"/>
-          <w:sz w:val="26"/>
-          <w:szCs w:val="26"/>
-        </w:rPr>
-      </w:pPr>
-      <w:r>
-        <w:rPr>
-          <w:rFonts w:ascii="Sylfaen" w:hAnsi="Sylfaen"/>
-          <w:color w:val="000000" w:themeColor="text1"/>
-          <w:sz w:val="26"/>
-          <w:szCs w:val="26"/>
-          <w:lang w:val="ka-GE"/>
-        </w:rPr>
-        <w:t>ქვიზის გამოჩენისას უნდა გამოვაჩინოთ ამ ქვიზში უმაღლესი ქულების მქონე მომხმარებლებიც</w:t>
-      </w:r>
-      <w:r>
-        <w:rPr>
-          <w:rFonts w:ascii="Sylfaen" w:hAnsi="Sylfaen"/>
-          <w:color w:val="000000" w:themeColor="text1"/>
-          <w:sz w:val="26"/>
-          <w:szCs w:val="26"/>
-          <w:lang w:val="ka-GE"/>
-        </w:rPr>
-        <w:t xml:space="preserve"> (დალაგებისას ყველაზე პრიორიტეტულია ქულა, შემდეგ დრო);</w:t>
+          <w:strike/>
+          <w:color w:val="000000" w:themeColor="text1"/>
+          <w:sz w:val="26"/>
+          <w:szCs w:val="26"/>
+        </w:rPr>
+      </w:pPr>
+      <w:r>
+        <w:rPr>
+          <w:rFonts w:ascii="Sylfaen" w:hAnsi="Sylfaen"/>
+          <w:strike/>
+          <w:color w:val="000000" w:themeColor="text1"/>
+          <w:sz w:val="26"/>
+          <w:szCs w:val="26"/>
+          <w:lang w:val="ka-GE"/>
+        </w:rPr>
+        <w:t>ქვიზის გამოჩენისას უნდა გამოვაჩინოთ ამ ქვიზში უმაღლესი ქულების მქონე მომხმარებლებიც (დალაგებისას ყველაზე პრიორიტეტულია ქულა, შემდეგ დრო);</w:t>
       </w:r>
     </w:p>
     <w:p>
@@ -525,14 +525,16 @@
         </w:numPr>
         <w:rPr>
           <w:rFonts w:ascii="Sylfaen" w:hAnsi="Sylfaen"/>
-          <w:color w:val="000000" w:themeColor="text1"/>
-          <w:sz w:val="26"/>
-          <w:szCs w:val="26"/>
-        </w:rPr>
-      </w:pPr>
-      <w:r>
-        <w:rPr>
-          <w:rFonts w:ascii="Sylfaen" w:hAnsi="Sylfaen"/>
+          <w:strike/>
+          <w:color w:val="000000" w:themeColor="text1"/>
+          <w:sz w:val="26"/>
+          <w:szCs w:val="26"/>
+        </w:rPr>
+      </w:pPr>
+      <w:r>
+        <w:rPr>
+          <w:rFonts w:ascii="Sylfaen" w:hAnsi="Sylfaen"/>
+          <w:strike/>
           <w:color w:val="000000" w:themeColor="text1"/>
           <w:sz w:val="26"/>
           <w:szCs w:val="26"/>
@@ -550,14 +552,16 @@
         </w:numPr>
         <w:rPr>
           <w:rFonts w:ascii="Sylfaen" w:hAnsi="Sylfaen"/>
-          <w:color w:val="000000" w:themeColor="text1"/>
-          <w:sz w:val="26"/>
-          <w:szCs w:val="26"/>
-        </w:rPr>
-      </w:pPr>
-      <w:r>
-        <w:rPr>
-          <w:rFonts w:ascii="Sylfaen" w:hAnsi="Sylfaen"/>
+          <w:strike/>
+          <w:color w:val="000000" w:themeColor="text1"/>
+          <w:sz w:val="26"/>
+          <w:szCs w:val="26"/>
+        </w:rPr>
+      </w:pPr>
+      <w:r>
+        <w:rPr>
+          <w:rFonts w:ascii="Sylfaen" w:hAnsi="Sylfaen"/>
+          <w:strike/>
           <w:color w:val="000000" w:themeColor="text1"/>
           <w:sz w:val="26"/>
           <w:szCs w:val="26"/>
@@ -568,6 +572,7 @@
       <w:r>
         <w:rPr>
           <w:rFonts w:ascii="Sylfaen" w:hAnsi="Sylfaen"/>
+          <w:strike/>
           <w:color w:val="000000" w:themeColor="text1"/>
           <w:sz w:val="26"/>
           <w:szCs w:val="26"/>
@@ -577,6 +582,7 @@
       <w:r>
         <w:rPr>
           <w:rFonts w:ascii="Sylfaen" w:hAnsi="Sylfaen"/>
+          <w:strike/>
           <w:color w:val="000000" w:themeColor="text1"/>
           <w:sz w:val="26"/>
           <w:szCs w:val="26"/>
@@ -594,14 +600,16 @@
         </w:numPr>
         <w:rPr>
           <w:rFonts w:ascii="Sylfaen" w:hAnsi="Sylfaen"/>
-          <w:color w:val="000000" w:themeColor="text1"/>
-          <w:sz w:val="26"/>
-          <w:szCs w:val="26"/>
-        </w:rPr>
-      </w:pPr>
-      <w:r>
-        <w:rPr>
-          <w:rFonts w:ascii="Sylfaen" w:hAnsi="Sylfaen"/>
+          <w:strike/>
+          <w:color w:val="000000" w:themeColor="text1"/>
+          <w:sz w:val="26"/>
+          <w:szCs w:val="26"/>
+        </w:rPr>
+      </w:pPr>
+      <w:r>
+        <w:rPr>
+          <w:rFonts w:ascii="Sylfaen" w:hAnsi="Sylfaen"/>
+          <w:strike/>
           <w:color w:val="000000" w:themeColor="text1"/>
           <w:sz w:val="26"/>
           <w:szCs w:val="26"/>
@@ -640,6 +648,7 @@
         <w:pStyle w:val="ListParagraph"/>
         <w:rPr>
           <w:rFonts w:ascii="Sylfaen" w:hAnsi="Sylfaen"/>
+          <w:strike/>
           <w:color w:val="FFC000"/>
           <w:sz w:val="26"/>
           <w:szCs w:val="26"/>
@@ -648,6 +657,7 @@
       <w:r>
         <w:rPr>
           <w:rFonts w:ascii="Sylfaen" w:hAnsi="Sylfaen"/>
+          <w:strike/>
           <w:color w:val="FFC000"/>
           <w:sz w:val="26"/>
           <w:szCs w:val="26"/>
@@ -727,6 +737,7 @@
       <w:r>
         <w:rPr>
           <w:rFonts w:ascii="Sylfaen" w:hAnsi="Sylfaen"/>
+          <w:strike/>
           <w:color w:val="000000" w:themeColor="text1"/>
           <w:sz w:val="26"/>
           <w:szCs w:val="26"/>
@@ -737,6 +748,7 @@
       <w:r>
         <w:rPr>
           <w:rFonts w:ascii="Sylfaen" w:hAnsi="Sylfaen"/>
+          <w:strike/>
           <w:color w:val="000000" w:themeColor="text1"/>
           <w:sz w:val="26"/>
           <w:szCs w:val="26"/>
@@ -747,12 +759,23 @@
       <w:r>
         <w:rPr>
           <w:rFonts w:ascii="Sylfaen" w:hAnsi="Sylfaen"/>
-          <w:color w:val="000000" w:themeColor="text1"/>
-          <w:sz w:val="26"/>
-          <w:szCs w:val="26"/>
-          <w:lang w:val="ka-GE"/>
-        </w:rPr>
-        <w:t xml:space="preserve"> The system should keep track of a user’s past quiz performance and display it on a history summary webpage.  It should also display an abbreviated version of their history on the homepage</w:t>
+          <w:strike/>
+          <w:color w:val="000000" w:themeColor="text1"/>
+          <w:sz w:val="26"/>
+          <w:szCs w:val="26"/>
+          <w:lang w:val="ka-GE"/>
+        </w:rPr>
+        <w:t xml:space="preserve"> The system should keep track of a user’s past quiz performance and display it on a history summary webpage.  </w:t>
+      </w:r>
+      <w:r>
+        <w:rPr>
+          <w:rFonts w:ascii="Sylfaen" w:hAnsi="Sylfaen"/>
+          <w:color w:val="000000" w:themeColor="text1"/>
+          <w:sz w:val="26"/>
+          <w:szCs w:val="26"/>
+          <w:lang w:val="ka-GE"/>
+        </w:rPr>
+        <w:t>It should also display an abbreviated version of their history on the homepage</w:t>
       </w:r>
       <w:r>
         <w:rPr>
@@ -1206,8 +1229,6 @@
           <w:lang w:val="ka-GE"/>
         </w:rPr>
       </w:pPr>
-      <w:bookmarkStart w:id="0" w:name="_GoBack"/>
-      <w:bookmarkEnd w:id="0"/>
       <w:r>
         <w:rPr>
           <w:rFonts w:ascii="Sylfaen" w:hAnsi="Sylfaen"/>
@@ -1228,6 +1249,7 @@
         </w:numPr>
         <w:rPr>
           <w:rFonts w:ascii="Sylfaen" w:hAnsi="Sylfaen"/>
+          <w:strike/>
           <w:color w:val="2E74B5" w:themeColor="accent1" w:themeShade="BF"/>
           <w:sz w:val="26"/>
           <w:szCs w:val="26"/>
@@ -1237,6 +1259,7 @@
       <w:r>
         <w:rPr>
           <w:rFonts w:ascii="Sylfaen" w:hAnsi="Sylfaen"/>
+          <w:strike/>
           <w:color w:val="2E74B5" w:themeColor="accent1" w:themeShade="BF"/>
           <w:sz w:val="26"/>
           <w:szCs w:val="26"/>
@@ -1306,15 +1329,17 @@
         </w:numPr>
         <w:rPr>
           <w:rFonts w:ascii="Sylfaen" w:hAnsi="Sylfaen"/>
-          <w:color w:val="000000" w:themeColor="text1"/>
-          <w:sz w:val="26"/>
-          <w:szCs w:val="26"/>
-          <w:lang w:val="ka-GE"/>
-        </w:rPr>
-      </w:pPr>
-      <w:r>
-        <w:rPr>
-          <w:rFonts w:ascii="Sylfaen" w:hAnsi="Sylfaen"/>
+          <w:strike/>
+          <w:color w:val="000000" w:themeColor="text1"/>
+          <w:sz w:val="26"/>
+          <w:szCs w:val="26"/>
+          <w:lang w:val="ka-GE"/>
+        </w:rPr>
+      </w:pPr>
+      <w:r>
+        <w:rPr>
+          <w:rFonts w:ascii="Sylfaen" w:hAnsi="Sylfaen"/>
+          <w:strike/>
           <w:color w:val="000000" w:themeColor="text1"/>
           <w:sz w:val="26"/>
           <w:szCs w:val="26"/>
@@ -1332,15 +1357,17 @@
         </w:numPr>
         <w:rPr>
           <w:rFonts w:ascii="Sylfaen" w:hAnsi="Sylfaen"/>
-          <w:color w:val="000000" w:themeColor="text1"/>
-          <w:sz w:val="26"/>
-          <w:szCs w:val="26"/>
-          <w:lang w:val="ka-GE"/>
-        </w:rPr>
-      </w:pPr>
-      <w:r>
-        <w:rPr>
-          <w:rFonts w:ascii="Sylfaen" w:hAnsi="Sylfaen"/>
+          <w:strike/>
+          <w:color w:val="000000" w:themeColor="text1"/>
+          <w:sz w:val="26"/>
+          <w:szCs w:val="26"/>
+          <w:lang w:val="ka-GE"/>
+        </w:rPr>
+      </w:pPr>
+      <w:r>
+        <w:rPr>
+          <w:rFonts w:ascii="Sylfaen" w:hAnsi="Sylfaen"/>
+          <w:strike/>
           <w:color w:val="000000" w:themeColor="text1"/>
           <w:sz w:val="26"/>
           <w:szCs w:val="26"/>
@@ -1358,15 +1385,17 @@
         </w:numPr>
         <w:rPr>
           <w:rFonts w:ascii="Sylfaen" w:hAnsi="Sylfaen"/>
-          <w:color w:val="000000" w:themeColor="text1"/>
-          <w:sz w:val="26"/>
-          <w:szCs w:val="26"/>
-          <w:lang w:val="ka-GE"/>
-        </w:rPr>
-      </w:pPr>
-      <w:r>
-        <w:rPr>
-          <w:rFonts w:ascii="Sylfaen" w:hAnsi="Sylfaen"/>
+          <w:strike/>
+          <w:color w:val="000000" w:themeColor="text1"/>
+          <w:sz w:val="26"/>
+          <w:szCs w:val="26"/>
+          <w:lang w:val="ka-GE"/>
+        </w:rPr>
+      </w:pPr>
+      <w:r>
+        <w:rPr>
+          <w:rFonts w:ascii="Sylfaen" w:hAnsi="Sylfaen"/>
+          <w:strike/>
           <w:color w:val="000000" w:themeColor="text1"/>
           <w:sz w:val="26"/>
           <w:szCs w:val="26"/>
@@ -1377,6 +1406,7 @@
       <w:r>
         <w:rPr>
           <w:rFonts w:ascii="Sylfaen" w:hAnsi="Sylfaen"/>
+          <w:strike/>
           <w:color w:val="000000" w:themeColor="text1"/>
           <w:sz w:val="26"/>
           <w:szCs w:val="26"/>
@@ -1386,6 +1416,7 @@
       <w:r>
         <w:rPr>
           <w:rFonts w:ascii="Sylfaen" w:hAnsi="Sylfaen"/>
+          <w:strike/>
           <w:color w:val="000000" w:themeColor="text1"/>
           <w:sz w:val="26"/>
           <w:szCs w:val="26"/>
@@ -1403,15 +1434,17 @@
         </w:numPr>
         <w:rPr>
           <w:rFonts w:ascii="Sylfaen" w:hAnsi="Sylfaen"/>
-          <w:color w:val="000000" w:themeColor="text1"/>
-          <w:sz w:val="26"/>
-          <w:szCs w:val="26"/>
-          <w:lang w:val="ka-GE"/>
-        </w:rPr>
-      </w:pPr>
-      <w:r>
-        <w:rPr>
-          <w:rFonts w:ascii="Sylfaen" w:hAnsi="Sylfaen"/>
+          <w:strike/>
+          <w:color w:val="000000" w:themeColor="text1"/>
+          <w:sz w:val="26"/>
+          <w:szCs w:val="26"/>
+          <w:lang w:val="ka-GE"/>
+        </w:rPr>
+      </w:pPr>
+      <w:r>
+        <w:rPr>
+          <w:rFonts w:ascii="Sylfaen" w:hAnsi="Sylfaen"/>
+          <w:strike/>
           <w:color w:val="000000" w:themeColor="text1"/>
           <w:sz w:val="26"/>
           <w:szCs w:val="26"/>
@@ -1455,15 +1488,17 @@
         </w:numPr>
         <w:rPr>
           <w:rFonts w:ascii="Sylfaen" w:hAnsi="Sylfaen"/>
-          <w:color w:val="000000" w:themeColor="text1"/>
-          <w:sz w:val="26"/>
-          <w:szCs w:val="26"/>
-          <w:lang w:val="ka-GE"/>
-        </w:rPr>
-      </w:pPr>
-      <w:r>
-        <w:rPr>
-          <w:rFonts w:ascii="Sylfaen" w:hAnsi="Sylfaen"/>
+          <w:strike/>
+          <w:color w:val="000000" w:themeColor="text1"/>
+          <w:sz w:val="26"/>
+          <w:szCs w:val="26"/>
+          <w:lang w:val="ka-GE"/>
+        </w:rPr>
+      </w:pPr>
+      <w:r>
+        <w:rPr>
+          <w:rFonts w:ascii="Sylfaen" w:hAnsi="Sylfaen"/>
+          <w:strike/>
           <w:color w:val="000000" w:themeColor="text1"/>
           <w:sz w:val="26"/>
           <w:szCs w:val="26"/>
@@ -1508,15 +1543,17 @@
         </w:numPr>
         <w:rPr>
           <w:rFonts w:ascii="Sylfaen" w:hAnsi="Sylfaen"/>
-          <w:color w:val="000000" w:themeColor="text1"/>
-          <w:sz w:val="26"/>
-          <w:szCs w:val="26"/>
-          <w:lang w:val="ka-GE"/>
-        </w:rPr>
-      </w:pPr>
-      <w:r>
-        <w:rPr>
-          <w:rFonts w:ascii="Sylfaen" w:hAnsi="Sylfaen"/>
+          <w:strike/>
+          <w:color w:val="000000" w:themeColor="text1"/>
+          <w:sz w:val="26"/>
+          <w:szCs w:val="26"/>
+          <w:lang w:val="ka-GE"/>
+        </w:rPr>
+      </w:pPr>
+      <w:r>
+        <w:rPr>
+          <w:rFonts w:ascii="Sylfaen" w:hAnsi="Sylfaen"/>
+          <w:strike/>
           <w:color w:val="000000" w:themeColor="text1"/>
           <w:sz w:val="26"/>
           <w:szCs w:val="26"/>
@@ -1622,15 +1659,18 @@
         </w:numPr>
         <w:rPr>
           <w:rFonts w:ascii="Sylfaen" w:hAnsi="Sylfaen"/>
+          <w:strike/>
           <w:color w:val="7030A0"/>
           <w:sz w:val="26"/>
           <w:szCs w:val="26"/>
           <w:lang w:val="ka-GE"/>
         </w:rPr>
       </w:pPr>
-      <w:r>
-        <w:rPr>
-          <w:rFonts w:ascii="Sylfaen" w:hAnsi="Sylfaen"/>
+      <w:bookmarkStart w:id="0" w:name="_GoBack"/>
+      <w:r>
+        <w:rPr>
+          <w:rFonts w:ascii="Sylfaen" w:hAnsi="Sylfaen"/>
+          <w:strike/>
           <w:color w:val="7030A0"/>
           <w:sz w:val="26"/>
           <w:szCs w:val="26"/>
@@ -1639,6 +1679,7 @@
         <w:t>ქულა და დრო</w:t>
       </w:r>
     </w:p>
+    <w:bookmarkEnd w:id="0"/>
     <w:p>
       <w:pPr>
         <w:pStyle w:val="ListParagraph"/>
@@ -2423,7 +2464,7 @@
 
 <file path=word/numbering.xml><?xml version="1.0" encoding="utf-8"?>
 <w:numbering xmlns:wpc="http://schemas.microsoft.com/office/word/2010/wordprocessingCanvas" xmlns:mc="http://schemas.openxmlformats.org/markup-compatibility/2006" xmlns:o="urn:schemas-microsoft-com:office:office" xmlns:r="http://schemas.openxmlformats.org/officeDocument/2006/relationships" xmlns:m="http://schemas.openxmlformats.org/officeDocument/2006/math" xmlns:v="urn:schemas-microsoft-com:vml" xmlns:wp14="http://schemas.microsoft.com/office/word/2010/wordprocessingDrawing" xmlns:wp="http://schemas.openxmlformats.org/drawingml/2006/wordprocessingDrawing" xmlns:w10="urn:schemas-microsoft-com:office:word" xmlns:w="http://schemas.openxmlformats.org/wordprocessingml/2006/main" xmlns:w14="http://schemas.microsoft.com/office/word/2010/wordml" xmlns:w15="http://schemas.microsoft.com/office/word/2012/wordml" xmlns:wpg="http://schemas.microsoft.com/office/word/2010/wordprocessingGroup" xmlns:wpi="http://schemas.microsoft.com/office/word/2010/wordprocessingInk" xmlns:wne="http://schemas.microsoft.com/office/word/2006/wordml" xmlns:wps="http://schemas.microsoft.com/office/word/2010/wordprocessingShape" mc:Ignorable="w14 w15 wp14">
-  <w:abstractNum w:abstractNumId="0">
+  <w:abstractNum w:abstractNumId="0" w15:restartNumberingAfterBreak="0">
     <w:nsid w:val="02C3291A"/>
     <w:multiLevelType w:val="hybridMultilevel"/>
     <w:tmpl w:val="F74244FA"/>
@@ -2509,7 +2550,7 @@
       </w:pPr>
     </w:lvl>
   </w:abstractNum>
-  <w:abstractNum w:abstractNumId="1">
+  <w:abstractNum w:abstractNumId="1" w15:restartNumberingAfterBreak="0">
     <w:nsid w:val="07656B2D"/>
     <w:multiLevelType w:val="hybridMultilevel"/>
     <w:tmpl w:val="C5F0052A"/>
@@ -2595,7 +2636,7 @@
       </w:pPr>
     </w:lvl>
   </w:abstractNum>
-  <w:abstractNum w:abstractNumId="2">
+  <w:abstractNum w:abstractNumId="2" w15:restartNumberingAfterBreak="0">
     <w:nsid w:val="48425A29"/>
     <w:multiLevelType w:val="hybridMultilevel"/>
     <w:tmpl w:val="1A767252"/>
@@ -2681,7 +2722,7 @@
       </w:pPr>
     </w:lvl>
   </w:abstractNum>
-  <w:abstractNum w:abstractNumId="3">
+  <w:abstractNum w:abstractNumId="3" w15:restartNumberingAfterBreak="0">
     <w:nsid w:val="4D1F6F8F"/>
     <w:multiLevelType w:val="hybridMultilevel"/>
     <w:tmpl w:val="26F288D8"/>
@@ -2767,7 +2808,7 @@
       </w:pPr>
     </w:lvl>
   </w:abstractNum>
-  <w:abstractNum w:abstractNumId="4">
+  <w:abstractNum w:abstractNumId="4" w15:restartNumberingAfterBreak="0">
     <w:nsid w:val="65E55B79"/>
     <w:multiLevelType w:val="hybridMultilevel"/>
     <w:tmpl w:val="69625B96"/>
@@ -2879,7 +2920,7 @@
       </w:rPr>
     </w:lvl>
   </w:abstractNum>
-  <w:abstractNum w:abstractNumId="5">
+  <w:abstractNum w:abstractNumId="5" w15:restartNumberingAfterBreak="0">
     <w:nsid w:val="79FF7754"/>
     <w:multiLevelType w:val="hybridMultilevel"/>
     <w:tmpl w:val="3D66F5EE"/>

</xml_diff>

<commit_message>
Homepage updated-friend's recent quiz creating activities added
</commit_message>
<xml_diff>
--- a/ToDo.docx
+++ b/ToDo.docx
@@ -473,14 +473,16 @@
         </w:numPr>
         <w:rPr>
           <w:rFonts w:ascii="Sylfaen" w:hAnsi="Sylfaen"/>
-          <w:color w:val="000000" w:themeColor="text1"/>
-          <w:sz w:val="26"/>
-          <w:szCs w:val="26"/>
-        </w:rPr>
-      </w:pPr>
-      <w:r>
-        <w:rPr>
-          <w:rFonts w:ascii="Sylfaen" w:hAnsi="Sylfaen"/>
+          <w:strike/>
+          <w:color w:val="000000" w:themeColor="text1"/>
+          <w:sz w:val="26"/>
+          <w:szCs w:val="26"/>
+        </w:rPr>
+      </w:pPr>
+      <w:r>
+        <w:rPr>
+          <w:rFonts w:ascii="Sylfaen" w:hAnsi="Sylfaen"/>
+          <w:strike/>
           <w:color w:val="000000" w:themeColor="text1"/>
           <w:sz w:val="26"/>
           <w:szCs w:val="26"/>
@@ -701,6 +703,7 @@
         <w:pStyle w:val="ListParagraph"/>
         <w:rPr>
           <w:rFonts w:ascii="Sylfaen" w:hAnsi="Sylfaen"/>
+          <w:strike/>
           <w:color w:val="FFC000"/>
           <w:sz w:val="26"/>
           <w:szCs w:val="26"/>
@@ -710,6 +713,7 @@
       <w:r>
         <w:rPr>
           <w:rFonts w:ascii="Sylfaen" w:hAnsi="Sylfaen"/>
+          <w:strike/>
           <w:color w:val="FFC000"/>
           <w:sz w:val="26"/>
           <w:szCs w:val="26"/>
@@ -1666,282 +1670,286 @@
           <w:lang w:val="ka-GE"/>
         </w:rPr>
       </w:pPr>
+      <w:r>
+        <w:rPr>
+          <w:rFonts w:ascii="Sylfaen" w:hAnsi="Sylfaen"/>
+          <w:strike/>
+          <w:color w:val="7030A0"/>
+          <w:sz w:val="26"/>
+          <w:szCs w:val="26"/>
+          <w:lang w:val="ka-GE"/>
+        </w:rPr>
+        <w:t>ქულა და დრო</w:t>
+      </w:r>
+    </w:p>
+    <w:p>
+      <w:pPr>
+        <w:pStyle w:val="ListParagraph"/>
+        <w:numPr>
+          <w:ilvl w:val="0"/>
+          <w:numId w:val="6"/>
+        </w:numPr>
+        <w:rPr>
+          <w:rFonts w:ascii="Sylfaen" w:hAnsi="Sylfaen"/>
+          <w:strike/>
+          <w:color w:val="7030A0"/>
+          <w:sz w:val="26"/>
+          <w:szCs w:val="26"/>
+          <w:lang w:val="ka-GE"/>
+        </w:rPr>
+      </w:pPr>
+      <w:r>
+        <w:rPr>
+          <w:rFonts w:ascii="Sylfaen" w:hAnsi="Sylfaen"/>
+          <w:strike/>
+          <w:color w:val="7030A0"/>
+          <w:sz w:val="26"/>
+          <w:szCs w:val="26"/>
+          <w:lang w:val="ka-GE"/>
+        </w:rPr>
+        <w:t>გაცემული და სწორი პასუხების ჩამონათვალი</w:t>
+      </w:r>
+    </w:p>
+    <w:p>
+      <w:pPr>
+        <w:pStyle w:val="ListParagraph"/>
+        <w:numPr>
+          <w:ilvl w:val="0"/>
+          <w:numId w:val="6"/>
+        </w:numPr>
+        <w:rPr>
+          <w:rFonts w:ascii="Sylfaen" w:hAnsi="Sylfaen"/>
+          <w:color w:val="7030A0"/>
+          <w:sz w:val="26"/>
+          <w:szCs w:val="26"/>
+          <w:lang w:val="ka-GE"/>
+        </w:rPr>
+      </w:pPr>
+      <w:r>
+        <w:rPr>
+          <w:rFonts w:ascii="Sylfaen" w:hAnsi="Sylfaen"/>
+          <w:color w:val="7030A0"/>
+          <w:sz w:val="26"/>
+          <w:szCs w:val="26"/>
+          <w:lang w:val="ka-GE"/>
+        </w:rPr>
+        <w:t>სხვა მომხმარებლებთან შესადარებლად ცხრილები</w:t>
+      </w:r>
+    </w:p>
+    <w:p>
+      <w:pPr>
+        <w:pStyle w:val="ListParagraph"/>
+        <w:numPr>
+          <w:ilvl w:val="0"/>
+          <w:numId w:val="1"/>
+        </w:numPr>
+        <w:rPr>
+          <w:rFonts w:ascii="Sylfaen" w:hAnsi="Sylfaen"/>
+          <w:color w:val="000000" w:themeColor="text1"/>
+          <w:sz w:val="26"/>
+          <w:szCs w:val="26"/>
+          <w:lang w:val="ka-GE"/>
+        </w:rPr>
+      </w:pPr>
+      <w:r>
+        <w:rPr>
+          <w:rFonts w:ascii="Sylfaen" w:hAnsi="Sylfaen"/>
+          <w:color w:val="000000" w:themeColor="text1"/>
+          <w:sz w:val="26"/>
+          <w:szCs w:val="26"/>
+          <w:lang w:val="ka-GE"/>
+        </w:rPr>
+        <w:t>თუ მომხმარებელი შედის საწყის (login) გვერდზე, აქედან ვერ უნდა გადადიოდეს 404 webpage-ზე, ან რაიმე სხვა ვებსერვერის მიერ დაგენერირებულ ერორ გვერდზე. URL-ის ხელით შეცვლის შემთხვევაში წარმოქმნილი შეცდომები არ გვეხება. You may assume that the user never enters nonsensical data into forms.  All required form inputs will be filled in and will be of the proper type and format (e.g., you will never receive a word when you expect a number).</w:t>
+      </w:r>
+    </w:p>
+    <w:p>
+      <w:pPr>
+        <w:pStyle w:val="ListParagraph"/>
+        <w:numPr>
+          <w:ilvl w:val="0"/>
+          <w:numId w:val="1"/>
+        </w:numPr>
+        <w:rPr>
+          <w:rFonts w:ascii="Sylfaen" w:hAnsi="Sylfaen"/>
+          <w:color w:val="404040" w:themeColor="text1" w:themeTint="BF"/>
+          <w:sz w:val="26"/>
+          <w:szCs w:val="26"/>
+          <w:lang w:val="ka-GE"/>
+        </w:rPr>
+      </w:pPr>
+      <w:r>
+        <w:rPr>
+          <w:rFonts w:ascii="Sylfaen" w:hAnsi="Sylfaen"/>
+          <w:color w:val="000000" w:themeColor="text1"/>
+          <w:sz w:val="26"/>
+          <w:szCs w:val="26"/>
+          <w:lang w:val="ka-GE"/>
+        </w:rPr>
+        <w:t xml:space="preserve">რამდენიმე მომხმარებელს ერთად უნდა შეეძოს საიტზე შესვლა, ანუ მომხმარებლეთან დაკავშირებული ინფორმაცია სესიების მეშვეობით უნდა მოწესრიგდეს, მაგრამ </w:t>
+      </w:r>
+      <w:r>
+        <w:rPr>
+          <w:rFonts w:ascii="Sylfaen" w:hAnsi="Sylfaen"/>
+          <w:color w:val="000000" w:themeColor="text1"/>
+          <w:sz w:val="26"/>
+          <w:szCs w:val="26"/>
+        </w:rPr>
+        <w:t xml:space="preserve">thread-ების გამოყენება არ გვჭირდება; </w:t>
+      </w:r>
+      <w:r>
+        <w:rPr>
+          <w:rFonts w:ascii="Sylfaen" w:hAnsi="Sylfaen"/>
+          <w:color w:val="000000" w:themeColor="text1"/>
+          <w:sz w:val="26"/>
+          <w:szCs w:val="26"/>
+          <w:lang w:val="ka-GE"/>
+        </w:rPr>
+        <w:t xml:space="preserve">  </w:t>
+      </w:r>
+    </w:p>
+    <w:p>
+      <w:pPr>
+        <w:pStyle w:val="ListParagraph"/>
+        <w:numPr>
+          <w:ilvl w:val="0"/>
+          <w:numId w:val="1"/>
+        </w:numPr>
+        <w:rPr>
+          <w:rFonts w:ascii="Sylfaen" w:hAnsi="Sylfaen"/>
+          <w:color w:val="00B050"/>
+          <w:sz w:val="26"/>
+          <w:szCs w:val="26"/>
+          <w:lang w:val="ka-GE"/>
+        </w:rPr>
+      </w:pPr>
+      <w:r>
+        <w:rPr>
+          <w:rFonts w:ascii="Sylfaen" w:hAnsi="Sylfaen"/>
+          <w:color w:val="00B050"/>
+          <w:sz w:val="26"/>
+          <w:szCs w:val="26"/>
+          <w:lang w:val="ka-GE"/>
+        </w:rPr>
+        <w:t>ქვიზის დამწერს შეუძლია ქვიზს შეუსაბამოს კატეგორიები და თაგები(კატეგორია ერთი ექნება, თაგი ბევრი შეიძლება ჰქონდეს. კატეგორიები ადმინისტრატორის მიერ დგინდება და შეზღუდულია, თაგებს კი თვითონ მომხმარებელი ქმნის);</w:t>
+      </w:r>
+    </w:p>
+    <w:p>
+      <w:pPr>
+        <w:pStyle w:val="ListParagraph"/>
+        <w:numPr>
+          <w:ilvl w:val="0"/>
+          <w:numId w:val="1"/>
+        </w:numPr>
+        <w:rPr>
+          <w:rFonts w:ascii="Sylfaen" w:hAnsi="Sylfaen"/>
+          <w:color w:val="00B050"/>
+          <w:sz w:val="26"/>
+          <w:szCs w:val="26"/>
+          <w:lang w:val="ka-GE"/>
+        </w:rPr>
+      </w:pPr>
+      <w:r>
+        <w:rPr>
+          <w:rFonts w:ascii="Sylfaen" w:hAnsi="Sylfaen"/>
+          <w:color w:val="00B050"/>
+          <w:sz w:val="26"/>
+          <w:szCs w:val="26"/>
+          <w:lang w:val="ka-GE"/>
+        </w:rPr>
+        <w:t xml:space="preserve"> ქვიზები შეგვიძლია კატეგორიების მიხედვით დალაგებული გამოვაჩინოთ თვიდან, ქვიზის მოძებნა თაგებით უნდა შეიძლებოდეს;</w:t>
+      </w:r>
+    </w:p>
+    <w:p>
+      <w:pPr>
+        <w:pStyle w:val="ListParagraph"/>
+        <w:numPr>
+          <w:ilvl w:val="0"/>
+          <w:numId w:val="1"/>
+        </w:numPr>
+        <w:rPr>
+          <w:rFonts w:ascii="Sylfaen" w:hAnsi="Sylfaen"/>
+          <w:color w:val="00B050"/>
+          <w:sz w:val="26"/>
+          <w:szCs w:val="26"/>
+          <w:lang w:val="ka-GE"/>
+        </w:rPr>
+      </w:pPr>
+      <w:r>
+        <w:rPr>
+          <w:rFonts w:ascii="Sylfaen" w:hAnsi="Sylfaen"/>
+          <w:color w:val="00B050"/>
+          <w:sz w:val="26"/>
+          <w:szCs w:val="26"/>
+          <w:lang w:val="ka-GE"/>
+        </w:rPr>
+        <w:t>მომხმარებლებს მივცეთ ქვიზის დარეპორტები საშუალება; ასევე რაღაც დროით სხვა მომხმარებელზე ბანის დადება;</w:t>
+      </w:r>
+    </w:p>
+    <w:p>
+      <w:pPr>
+        <w:pStyle w:val="ListParagraph"/>
+        <w:numPr>
+          <w:ilvl w:val="0"/>
+          <w:numId w:val="1"/>
+        </w:numPr>
+        <w:rPr>
+          <w:rFonts w:ascii="Sylfaen" w:hAnsi="Sylfaen"/>
+          <w:color w:val="00B050"/>
+          <w:sz w:val="26"/>
+          <w:szCs w:val="26"/>
+          <w:lang w:val="ka-GE"/>
+        </w:rPr>
+      </w:pPr>
+      <w:r>
+        <w:rPr>
+          <w:rFonts w:ascii="Sylfaen" w:hAnsi="Sylfaen"/>
+          <w:color w:val="00B050"/>
+          <w:sz w:val="26"/>
+          <w:szCs w:val="26"/>
+          <w:lang w:val="ka-GE"/>
+        </w:rPr>
+        <w:t xml:space="preserve">ფორმებში შეუსაბამო ინფორმაციის შემოსვლისას მოხერხებული </w:t>
+      </w:r>
+      <w:r>
+        <w:rPr>
+          <w:rFonts w:ascii="Sylfaen" w:hAnsi="Sylfaen"/>
+          <w:color w:val="00B050"/>
+          <w:sz w:val="26"/>
+          <w:szCs w:val="26"/>
+        </w:rPr>
+        <w:t>error handling;</w:t>
+      </w:r>
+    </w:p>
+    <w:p>
+      <w:pPr>
+        <w:pStyle w:val="ListParagraph"/>
+        <w:numPr>
+          <w:ilvl w:val="0"/>
+          <w:numId w:val="1"/>
+        </w:numPr>
+        <w:rPr>
+          <w:rFonts w:ascii="Sylfaen" w:hAnsi="Sylfaen"/>
+          <w:strike/>
+          <w:color w:val="00B050"/>
+          <w:sz w:val="26"/>
+          <w:szCs w:val="26"/>
+          <w:lang w:val="ka-GE"/>
+        </w:rPr>
+      </w:pPr>
       <w:bookmarkStart w:id="0" w:name="_GoBack"/>
       <w:r>
         <w:rPr>
           <w:rFonts w:ascii="Sylfaen" w:hAnsi="Sylfaen"/>
           <w:strike/>
-          <w:color w:val="7030A0"/>
-          <w:sz w:val="26"/>
-          <w:szCs w:val="26"/>
-          <w:lang w:val="ka-GE"/>
-        </w:rPr>
-        <w:t>ქულა და დრო</w:t>
+          <w:color w:val="00B050"/>
+          <w:sz w:val="26"/>
+          <w:szCs w:val="26"/>
+          <w:lang w:val="ka-GE"/>
+        </w:rPr>
+        <w:t>დაურეგისტრირებელ მომხმარებელსაც შეეძლოს პოპულარული და ბოლოს შექმნილი ქვიზების ჩამონათვალის ნახვა, მაგრამ შექმნა ან დაწერა მხოლოდ დარეგისტრირების ან სისტემაში შესვლის შემდეგ შეეძლოს;</w:t>
       </w:r>
     </w:p>
     <w:bookmarkEnd w:id="0"/>
-    <w:p>
-      <w:pPr>
-        <w:pStyle w:val="ListParagraph"/>
-        <w:numPr>
-          <w:ilvl w:val="0"/>
-          <w:numId w:val="6"/>
-        </w:numPr>
-        <w:rPr>
-          <w:rFonts w:ascii="Sylfaen" w:hAnsi="Sylfaen"/>
-          <w:color w:val="7030A0"/>
-          <w:sz w:val="26"/>
-          <w:szCs w:val="26"/>
-          <w:lang w:val="ka-GE"/>
-        </w:rPr>
-      </w:pPr>
-      <w:r>
-        <w:rPr>
-          <w:rFonts w:ascii="Sylfaen" w:hAnsi="Sylfaen"/>
-          <w:color w:val="7030A0"/>
-          <w:sz w:val="26"/>
-          <w:szCs w:val="26"/>
-          <w:lang w:val="ka-GE"/>
-        </w:rPr>
-        <w:t>გაცემული და სწორი პასუხების ჩამონათვალი</w:t>
-      </w:r>
-    </w:p>
-    <w:p>
-      <w:pPr>
-        <w:pStyle w:val="ListParagraph"/>
-        <w:numPr>
-          <w:ilvl w:val="0"/>
-          <w:numId w:val="6"/>
-        </w:numPr>
-        <w:rPr>
-          <w:rFonts w:ascii="Sylfaen" w:hAnsi="Sylfaen"/>
-          <w:color w:val="7030A0"/>
-          <w:sz w:val="26"/>
-          <w:szCs w:val="26"/>
-          <w:lang w:val="ka-GE"/>
-        </w:rPr>
-      </w:pPr>
-      <w:r>
-        <w:rPr>
-          <w:rFonts w:ascii="Sylfaen" w:hAnsi="Sylfaen"/>
-          <w:color w:val="7030A0"/>
-          <w:sz w:val="26"/>
-          <w:szCs w:val="26"/>
-          <w:lang w:val="ka-GE"/>
-        </w:rPr>
-        <w:t>სხვა მომხმარებლებთან შესადარებლად ცხრილები</w:t>
-      </w:r>
-    </w:p>
-    <w:p>
-      <w:pPr>
-        <w:pStyle w:val="ListParagraph"/>
-        <w:numPr>
-          <w:ilvl w:val="0"/>
-          <w:numId w:val="1"/>
-        </w:numPr>
-        <w:rPr>
-          <w:rFonts w:ascii="Sylfaen" w:hAnsi="Sylfaen"/>
-          <w:color w:val="000000" w:themeColor="text1"/>
-          <w:sz w:val="26"/>
-          <w:szCs w:val="26"/>
-          <w:lang w:val="ka-GE"/>
-        </w:rPr>
-      </w:pPr>
-      <w:r>
-        <w:rPr>
-          <w:rFonts w:ascii="Sylfaen" w:hAnsi="Sylfaen"/>
-          <w:color w:val="000000" w:themeColor="text1"/>
-          <w:sz w:val="26"/>
-          <w:szCs w:val="26"/>
-          <w:lang w:val="ka-GE"/>
-        </w:rPr>
-        <w:t>თუ მომხმარებელი შედის საწყის (login) გვერდზე, აქედან ვერ უნდა გადადიოდეს 404 webpage-ზე, ან რაიმე სხვა ვებსერვერის მიერ დაგენერირებულ ერორ გვერდზე. URL-ის ხელით შეცვლის შემთხვევაში წარმოქმნილი შეცდომები არ გვეხება. You may assume that the user never enters nonsensical data into forms.  All required form inputs will be filled in and will be of the proper type and format (e.g., you will never receive a word when you expect a number).</w:t>
-      </w:r>
-    </w:p>
-    <w:p>
-      <w:pPr>
-        <w:pStyle w:val="ListParagraph"/>
-        <w:numPr>
-          <w:ilvl w:val="0"/>
-          <w:numId w:val="1"/>
-        </w:numPr>
-        <w:rPr>
-          <w:rFonts w:ascii="Sylfaen" w:hAnsi="Sylfaen"/>
-          <w:color w:val="404040" w:themeColor="text1" w:themeTint="BF"/>
-          <w:sz w:val="26"/>
-          <w:szCs w:val="26"/>
-          <w:lang w:val="ka-GE"/>
-        </w:rPr>
-      </w:pPr>
-      <w:r>
-        <w:rPr>
-          <w:rFonts w:ascii="Sylfaen" w:hAnsi="Sylfaen"/>
-          <w:color w:val="000000" w:themeColor="text1"/>
-          <w:sz w:val="26"/>
-          <w:szCs w:val="26"/>
-          <w:lang w:val="ka-GE"/>
-        </w:rPr>
-        <w:t xml:space="preserve">რამდენიმე მომხმარებელს ერთად უნდა შეეძოს საიტზე შესვლა, ანუ მომხმარებლეთან დაკავშირებული ინფორმაცია სესიების მეშვეობით უნდა მოწესრიგდეს, მაგრამ </w:t>
-      </w:r>
-      <w:r>
-        <w:rPr>
-          <w:rFonts w:ascii="Sylfaen" w:hAnsi="Sylfaen"/>
-          <w:color w:val="000000" w:themeColor="text1"/>
-          <w:sz w:val="26"/>
-          <w:szCs w:val="26"/>
-        </w:rPr>
-        <w:t xml:space="preserve">thread-ების გამოყენება არ გვჭირდება; </w:t>
-      </w:r>
-      <w:r>
-        <w:rPr>
-          <w:rFonts w:ascii="Sylfaen" w:hAnsi="Sylfaen"/>
-          <w:color w:val="000000" w:themeColor="text1"/>
-          <w:sz w:val="26"/>
-          <w:szCs w:val="26"/>
-          <w:lang w:val="ka-GE"/>
-        </w:rPr>
-        <w:t xml:space="preserve">  </w:t>
-      </w:r>
-    </w:p>
-    <w:p>
-      <w:pPr>
-        <w:pStyle w:val="ListParagraph"/>
-        <w:numPr>
-          <w:ilvl w:val="0"/>
-          <w:numId w:val="1"/>
-        </w:numPr>
-        <w:rPr>
-          <w:rFonts w:ascii="Sylfaen" w:hAnsi="Sylfaen"/>
-          <w:color w:val="00B050"/>
-          <w:sz w:val="26"/>
-          <w:szCs w:val="26"/>
-          <w:lang w:val="ka-GE"/>
-        </w:rPr>
-      </w:pPr>
-      <w:r>
-        <w:rPr>
-          <w:rFonts w:ascii="Sylfaen" w:hAnsi="Sylfaen"/>
-          <w:color w:val="00B050"/>
-          <w:sz w:val="26"/>
-          <w:szCs w:val="26"/>
-          <w:lang w:val="ka-GE"/>
-        </w:rPr>
-        <w:t>ქვიზის დამწერს შეუძლია ქვიზს შეუსაბამოს კატეგორიები და თაგები(კატეგორია ერთი ექნება, თაგი ბევრი შეიძლება ჰქონდეს. კატეგორიები ადმინისტრატორის მიერ დგინდება და შეზღუდულია, თაგებს კი თვითონ მომხმარებელი ქმნის);</w:t>
-      </w:r>
-    </w:p>
-    <w:p>
-      <w:pPr>
-        <w:pStyle w:val="ListParagraph"/>
-        <w:numPr>
-          <w:ilvl w:val="0"/>
-          <w:numId w:val="1"/>
-        </w:numPr>
-        <w:rPr>
-          <w:rFonts w:ascii="Sylfaen" w:hAnsi="Sylfaen"/>
-          <w:color w:val="00B050"/>
-          <w:sz w:val="26"/>
-          <w:szCs w:val="26"/>
-          <w:lang w:val="ka-GE"/>
-        </w:rPr>
-      </w:pPr>
-      <w:r>
-        <w:rPr>
-          <w:rFonts w:ascii="Sylfaen" w:hAnsi="Sylfaen"/>
-          <w:color w:val="00B050"/>
-          <w:sz w:val="26"/>
-          <w:szCs w:val="26"/>
-          <w:lang w:val="ka-GE"/>
-        </w:rPr>
-        <w:t xml:space="preserve"> ქვიზები შეგვიძლია კატეგორიების მიხედვით დალაგებული გამოვაჩინოთ თვიდან, ქვიზის მოძებნა თაგებით უნდა შეიძლებოდეს;</w:t>
-      </w:r>
-    </w:p>
-    <w:p>
-      <w:pPr>
-        <w:pStyle w:val="ListParagraph"/>
-        <w:numPr>
-          <w:ilvl w:val="0"/>
-          <w:numId w:val="1"/>
-        </w:numPr>
-        <w:rPr>
-          <w:rFonts w:ascii="Sylfaen" w:hAnsi="Sylfaen"/>
-          <w:color w:val="00B050"/>
-          <w:sz w:val="26"/>
-          <w:szCs w:val="26"/>
-          <w:lang w:val="ka-GE"/>
-        </w:rPr>
-      </w:pPr>
-      <w:r>
-        <w:rPr>
-          <w:rFonts w:ascii="Sylfaen" w:hAnsi="Sylfaen"/>
-          <w:color w:val="00B050"/>
-          <w:sz w:val="26"/>
-          <w:szCs w:val="26"/>
-          <w:lang w:val="ka-GE"/>
-        </w:rPr>
-        <w:t>მომხმარებლებს მივცეთ ქვიზის დარეპორტები საშუალება; ასევე რაღაც დროით სხვა მომხმარებელზე ბანის დადება;</w:t>
-      </w:r>
-    </w:p>
-    <w:p>
-      <w:pPr>
-        <w:pStyle w:val="ListParagraph"/>
-        <w:numPr>
-          <w:ilvl w:val="0"/>
-          <w:numId w:val="1"/>
-        </w:numPr>
-        <w:rPr>
-          <w:rFonts w:ascii="Sylfaen" w:hAnsi="Sylfaen"/>
-          <w:color w:val="00B050"/>
-          <w:sz w:val="26"/>
-          <w:szCs w:val="26"/>
-          <w:lang w:val="ka-GE"/>
-        </w:rPr>
-      </w:pPr>
-      <w:r>
-        <w:rPr>
-          <w:rFonts w:ascii="Sylfaen" w:hAnsi="Sylfaen"/>
-          <w:color w:val="00B050"/>
-          <w:sz w:val="26"/>
-          <w:szCs w:val="26"/>
-          <w:lang w:val="ka-GE"/>
-        </w:rPr>
-        <w:t xml:space="preserve">ფორმებში შეუსაბამო ინფორმაციის შემოსვლისას მოხერხებული </w:t>
-      </w:r>
-      <w:r>
-        <w:rPr>
-          <w:rFonts w:ascii="Sylfaen" w:hAnsi="Sylfaen"/>
-          <w:color w:val="00B050"/>
-          <w:sz w:val="26"/>
-          <w:szCs w:val="26"/>
-        </w:rPr>
-        <w:t>error handling;</w:t>
-      </w:r>
-    </w:p>
-    <w:p>
-      <w:pPr>
-        <w:pStyle w:val="ListParagraph"/>
-        <w:numPr>
-          <w:ilvl w:val="0"/>
-          <w:numId w:val="1"/>
-        </w:numPr>
-        <w:rPr>
-          <w:rFonts w:ascii="Sylfaen" w:hAnsi="Sylfaen"/>
-          <w:color w:val="00B050"/>
-          <w:sz w:val="26"/>
-          <w:szCs w:val="26"/>
-          <w:lang w:val="ka-GE"/>
-        </w:rPr>
-      </w:pPr>
-      <w:r>
-        <w:rPr>
-          <w:rFonts w:ascii="Sylfaen" w:hAnsi="Sylfaen"/>
-          <w:color w:val="00B050"/>
-          <w:sz w:val="26"/>
-          <w:szCs w:val="26"/>
-          <w:lang w:val="ka-GE"/>
-        </w:rPr>
-        <w:t>დაურეგისტრირებელ მომხმარებელსაც შეეძლოს პოპულარული და ბოლოს შექმნილი ქვიზების ჩამონათვალის ნახვა, მაგრამ შექმნა ან დაწერა მხოლოდ დარეგისტრირების ან სისტემაში შესვლის შემდეგ შეეძლოს;</w:t>
-      </w:r>
-    </w:p>
     <w:p>
       <w:pPr>
         <w:pStyle w:val="ListParagraph"/>

</xml_diff>

<commit_message>
displaying challenge button fixed; buttons in right.jsp fixed
</commit_message>
<xml_diff>
--- a/ToDo.docx
+++ b/ToDo.docx
@@ -629,6 +629,7 @@
         </w:numPr>
         <w:rPr>
           <w:rFonts w:ascii="Sylfaen" w:hAnsi="Sylfaen"/>
+          <w:strike/>
           <w:color w:val="FFC000"/>
           <w:sz w:val="26"/>
           <w:szCs w:val="26"/>
@@ -637,6 +638,7 @@
       <w:r>
         <w:rPr>
           <w:rFonts w:ascii="Sylfaen" w:hAnsi="Sylfaen"/>
+          <w:strike/>
           <w:color w:val="FFC000"/>
           <w:sz w:val="26"/>
           <w:szCs w:val="26"/>
@@ -672,6 +674,7 @@
         <w:pStyle w:val="ListParagraph"/>
         <w:rPr>
           <w:rFonts w:ascii="Sylfaen" w:hAnsi="Sylfaen"/>
+          <w:strike/>
           <w:color w:val="FFC000"/>
           <w:sz w:val="26"/>
           <w:szCs w:val="26"/>
@@ -681,6 +684,7 @@
       <w:r>
         <w:rPr>
           <w:rFonts w:ascii="Sylfaen" w:hAnsi="Sylfaen"/>
+          <w:strike/>
           <w:color w:val="FFC000"/>
           <w:sz w:val="26"/>
           <w:szCs w:val="26"/>
@@ -690,6 +694,7 @@
       <w:r>
         <w:rPr>
           <w:rFonts w:ascii="Sylfaen" w:hAnsi="Sylfaen"/>
+          <w:strike/>
           <w:color w:val="FFC000"/>
           <w:sz w:val="26"/>
           <w:szCs w:val="26"/>
@@ -1281,6 +1286,7 @@
         </w:numPr>
         <w:rPr>
           <w:rFonts w:ascii="Sylfaen" w:hAnsi="Sylfaen"/>
+          <w:strike/>
           <w:color w:val="2E74B5" w:themeColor="accent1" w:themeShade="BF"/>
           <w:sz w:val="26"/>
           <w:szCs w:val="26"/>
@@ -1290,6 +1296,7 @@
       <w:r>
         <w:rPr>
           <w:rFonts w:ascii="Sylfaen" w:hAnsi="Sylfaen"/>
+          <w:strike/>
           <w:color w:val="2E74B5" w:themeColor="accent1" w:themeShade="BF"/>
           <w:sz w:val="26"/>
           <w:szCs w:val="26"/>
@@ -1466,16 +1473,17 @@
         </w:numPr>
         <w:rPr>
           <w:rFonts w:ascii="Sylfaen" w:hAnsi="Sylfaen"/>
-          <w:color w:val="000000" w:themeColor="text1"/>
-          <w:sz w:val="26"/>
-          <w:szCs w:val="26"/>
-          <w:lang w:val="ka-GE"/>
-        </w:rPr>
-      </w:pPr>
-      <w:r>
-        <w:rPr>
-          <w:rFonts w:ascii="Sylfaen" w:hAnsi="Sylfaen"/>
-          <w:color w:val="000000" w:themeColor="text1"/>
+          <w:color w:val="C00000"/>
+          <w:sz w:val="26"/>
+          <w:szCs w:val="26"/>
+          <w:lang w:val="ka-GE"/>
+        </w:rPr>
+      </w:pPr>
+      <w:bookmarkStart w:id="0" w:name="_GoBack"/>
+      <w:r>
+        <w:rPr>
+          <w:rFonts w:ascii="Sylfaen" w:hAnsi="Sylfaen"/>
+          <w:color w:val="C00000"/>
           <w:sz w:val="26"/>
           <w:szCs w:val="26"/>
           <w:lang w:val="ka-GE"/>
@@ -1483,6 +1491,7 @@
         <w:t>წინა დღის განმავლობაში საუკეთესო შედეგების მქონეთა სია;</w:t>
       </w:r>
     </w:p>
+    <w:bookmarkEnd w:id="0"/>
     <w:p>
       <w:pPr>
         <w:pStyle w:val="ListParagraph"/>
@@ -1521,16 +1530,16 @@
         </w:numPr>
         <w:rPr>
           <w:rFonts w:ascii="Sylfaen" w:hAnsi="Sylfaen"/>
-          <w:color w:val="000000" w:themeColor="text1"/>
-          <w:sz w:val="26"/>
-          <w:szCs w:val="26"/>
-          <w:lang w:val="ka-GE"/>
-        </w:rPr>
-      </w:pPr>
-      <w:r>
-        <w:rPr>
-          <w:rFonts w:ascii="Sylfaen" w:hAnsi="Sylfaen"/>
-          <w:color w:val="000000" w:themeColor="text1"/>
+          <w:color w:val="C00000"/>
+          <w:sz w:val="26"/>
+          <w:szCs w:val="26"/>
+          <w:lang w:val="ka-GE"/>
+        </w:rPr>
+      </w:pPr>
+      <w:r>
+        <w:rPr>
+          <w:rFonts w:ascii="Sylfaen" w:hAnsi="Sylfaen"/>
+          <w:color w:val="C00000"/>
           <w:sz w:val="26"/>
           <w:szCs w:val="26"/>
           <w:lang w:val="ka-GE"/>
@@ -1745,15 +1754,17 @@
         </w:numPr>
         <w:rPr>
           <w:rFonts w:ascii="Sylfaen" w:hAnsi="Sylfaen"/>
-          <w:color w:val="000000" w:themeColor="text1"/>
-          <w:sz w:val="26"/>
-          <w:szCs w:val="26"/>
-          <w:lang w:val="ka-GE"/>
-        </w:rPr>
-      </w:pPr>
-      <w:r>
-        <w:rPr>
-          <w:rFonts w:ascii="Sylfaen" w:hAnsi="Sylfaen"/>
+          <w:strike/>
+          <w:color w:val="000000" w:themeColor="text1"/>
+          <w:sz w:val="26"/>
+          <w:szCs w:val="26"/>
+          <w:lang w:val="ka-GE"/>
+        </w:rPr>
+      </w:pPr>
+      <w:r>
+        <w:rPr>
+          <w:rFonts w:ascii="Sylfaen" w:hAnsi="Sylfaen"/>
+          <w:strike/>
           <w:color w:val="000000" w:themeColor="text1"/>
           <w:sz w:val="26"/>
           <w:szCs w:val="26"/>
@@ -1771,6 +1782,7 @@
         </w:numPr>
         <w:rPr>
           <w:rFonts w:ascii="Sylfaen" w:hAnsi="Sylfaen"/>
+          <w:strike/>
           <w:color w:val="404040" w:themeColor="text1" w:themeTint="BF"/>
           <w:sz w:val="26"/>
           <w:szCs w:val="26"/>
@@ -1780,6 +1792,7 @@
       <w:r>
         <w:rPr>
           <w:rFonts w:ascii="Sylfaen" w:hAnsi="Sylfaen"/>
+          <w:strike/>
           <w:color w:val="000000" w:themeColor="text1"/>
           <w:sz w:val="26"/>
           <w:szCs w:val="26"/>
@@ -1790,6 +1803,7 @@
       <w:r>
         <w:rPr>
           <w:rFonts w:ascii="Sylfaen" w:hAnsi="Sylfaen"/>
+          <w:strike/>
           <w:color w:val="000000" w:themeColor="text1"/>
           <w:sz w:val="26"/>
           <w:szCs w:val="26"/>
@@ -1799,6 +1813,7 @@
       <w:r>
         <w:rPr>
           <w:rFonts w:ascii="Sylfaen" w:hAnsi="Sylfaen"/>
+          <w:strike/>
           <w:color w:val="000000" w:themeColor="text1"/>
           <w:sz w:val="26"/>
           <w:szCs w:val="26"/>
@@ -1936,7 +1951,6 @@
           <w:lang w:val="ka-GE"/>
         </w:rPr>
       </w:pPr>
-      <w:bookmarkStart w:id="0" w:name="_GoBack"/>
       <w:r>
         <w:rPr>
           <w:rFonts w:ascii="Sylfaen" w:hAnsi="Sylfaen"/>
@@ -1949,7 +1963,6 @@
         <w:t>დაურეგისტრირებელ მომხმარებელსაც შეეძლოს პოპულარული და ბოლოს შექმნილი ქვიზების ჩამონათვალის ნახვა, მაგრამ შექმნა ან დაწერა მხოლოდ დარეგისტრირების ან სისტემაში შესვლის შემდეგ შეეძლოს;</w:t>
       </w:r>
     </w:p>
-    <w:bookmarkEnd w:id="0"/>
     <w:p>
       <w:pPr>
         <w:pStyle w:val="ListParagraph"/>

</xml_diff>